<commit_message>
added redis to doc
</commit_message>
<xml_diff>
--- a/documents/SUPERSEDE.docx
+++ b/documents/SUPERSEDE.docx
@@ -154,6 +154,70 @@
     </w:p>
     <w:p>
       <w:pPr>
+        <w:pStyle w:val="Paragrafoelenco"/>
+        <w:numPr>
+          <w:ilvl w:val="0"/>
+          <w:numId w:val="1"/>
+        </w:numPr>
+        <w:rPr>
+          <w:lang w:val="en-US"/>
+        </w:rPr>
+      </w:pPr>
+      <w:proofErr w:type="spellStart"/>
+      <w:r>
+        <w:rPr>
+          <w:lang w:val="en-US"/>
+        </w:rPr>
+        <w:t>Redis</w:t>
+      </w:r>
+      <w:proofErr w:type="spellEnd"/>
+      <w:r>
+        <w:rPr>
+          <w:lang w:val="en-US"/>
+        </w:rPr>
+        <w:t xml:space="preserve"> installed (</w:t>
+      </w:r>
+      <w:hyperlink r:id="rId8" w:history="1">
+        <w:r>
+          <w:rPr>
+            <w:rStyle w:val="Collegamentoipertestuale"/>
+            <w:lang w:val="en-US"/>
+          </w:rPr>
+          <w:t>http://redis.io/download</w:t>
+        </w:r>
+      </w:hyperlink>
+      <w:r>
+        <w:rPr>
+          <w:lang w:val="en-US"/>
+        </w:rPr>
+        <w:t xml:space="preserve"> or </w:t>
+      </w:r>
+      <w:hyperlink r:id="rId9" w:history="1">
+        <w:r>
+          <w:rPr>
+            <w:rStyle w:val="Collegamentoipertestuale"/>
+            <w:lang w:val="en-US"/>
+          </w:rPr>
+          <w:t>https://github.com/MSOpenTech/redis/releases/tag/win-2.8.2104</w:t>
+        </w:r>
+      </w:hyperlink>
+      <w:r>
+        <w:rPr>
+          <w:lang w:val="en-US"/>
+        </w:rPr>
+        <w:t xml:space="preserve"> for windows</w:t>
+      </w:r>
+      <w:bookmarkStart w:id="0" w:name="_GoBack"/>
+      <w:bookmarkEnd w:id="0"/>
+      <w:r>
+        <w:rPr>
+          <w:lang w:val="en-US"/>
+        </w:rPr>
+        <w:t>)</w:t>
+      </w:r>
+    </w:p>
+    <w:p>
+      <w:pPr>
         <w:rPr>
           <w:lang w:val="en-US"/>
         </w:rPr>
@@ -198,7 +262,7 @@
         </w:rPr>
         <w:t xml:space="preserve"> clone the repository </w:t>
       </w:r>
-      <w:hyperlink r:id="rId8" w:history="1">
+      <w:hyperlink r:id="rId10" w:history="1">
         <w:r>
           <w:rPr>
             <w:rStyle w:val="Collegamentoipertestuale"/>
@@ -358,7 +422,7 @@
         </w:rPr>
         <w:t>Recommended IDE is STS (</w:t>
       </w:r>
-      <w:hyperlink r:id="rId9" w:history="1">
+      <w:hyperlink r:id="rId11" w:history="1">
         <w:r>
           <w:rPr>
             <w:rStyle w:val="Collegamentoipertestuale"/>
@@ -454,8 +518,6 @@
           <w:lang w:val="en-US"/>
         </w:rPr>
       </w:pPr>
-      <w:bookmarkStart w:id="0" w:name="_GoBack"/>
-      <w:bookmarkEnd w:id="0"/>
     </w:p>
     <w:p>
       <w:pPr>

</xml_diff>

<commit_message>
fixed documentation and scripts
</commit_message>
<xml_diff>
--- a/documents/SUPERSEDE.docx
+++ b/documents/SUPERSEDE.docx
@@ -4,7 +4,7 @@
   <w:body>
     <w:p>
       <w:pPr>
-        <w:pStyle w:val="Titolo1"/>
+        <w:pStyle w:val="Heading1"/>
         <w:rPr>
           <w:lang w:val="en-US"/>
         </w:rPr>
@@ -25,7 +25,7 @@
     </w:p>
     <w:p>
       <w:pPr>
-        <w:pStyle w:val="Titolo2"/>
+        <w:pStyle w:val="Heading2"/>
         <w:rPr>
           <w:lang w:val="en-US"/>
         </w:rPr>
@@ -39,7 +39,7 @@
     </w:p>
     <w:p>
       <w:pPr>
-        <w:pStyle w:val="Paragrafoelenco"/>
+        <w:pStyle w:val="ListParagraph"/>
         <w:numPr>
           <w:ilvl w:val="0"/>
           <w:numId w:val="1"/>
@@ -65,7 +65,7 @@
       <w:hyperlink r:id="rId5" w:history="1">
         <w:r>
           <w:rPr>
-            <w:rStyle w:val="Collegamentoipertestuale"/>
+            <w:rStyle w:val="Hyperlink"/>
             <w:lang w:val="en-US"/>
           </w:rPr>
           <w:t>http://gradle.org/gradle-download/</w:t>
@@ -80,7 +80,7 @@
     </w:p>
     <w:p>
       <w:pPr>
-        <w:pStyle w:val="Paragrafoelenco"/>
+        <w:pStyle w:val="ListParagraph"/>
         <w:numPr>
           <w:ilvl w:val="0"/>
           <w:numId w:val="1"/>
@@ -98,7 +98,7 @@
       <w:hyperlink r:id="rId6" w:history="1">
         <w:r>
           <w:rPr>
-            <w:rStyle w:val="Collegamentoipertestuale"/>
+            <w:rStyle w:val="Hyperlink"/>
             <w:lang w:val="en-US"/>
           </w:rPr>
           <w:t>http://www.postgresql.org/download/</w:t>
@@ -113,7 +113,7 @@
     </w:p>
     <w:p>
       <w:pPr>
-        <w:pStyle w:val="Paragrafoelenco"/>
+        <w:pStyle w:val="ListParagraph"/>
         <w:numPr>
           <w:ilvl w:val="0"/>
           <w:numId w:val="1"/>
@@ -139,7 +139,7 @@
       <w:hyperlink r:id="rId7" w:history="1">
         <w:r>
           <w:rPr>
-            <w:rStyle w:val="Collegamentoipertestuale"/>
+            <w:rStyle w:val="Hyperlink"/>
             <w:lang w:val="en-US"/>
           </w:rPr>
           <w:t>https://git-scm.com/downloads</w:t>
@@ -154,7 +154,7 @@
     </w:p>
     <w:p>
       <w:pPr>
-        <w:pStyle w:val="Paragrafoelenco"/>
+        <w:pStyle w:val="ListParagraph"/>
         <w:numPr>
           <w:ilvl w:val="0"/>
           <w:numId w:val="1"/>
@@ -180,7 +180,7 @@
       <w:hyperlink r:id="rId8" w:history="1">
         <w:r>
           <w:rPr>
-            <w:rStyle w:val="Collegamentoipertestuale"/>
+            <w:rStyle w:val="Hyperlink"/>
             <w:lang w:val="en-US"/>
           </w:rPr>
           <w:t>http://redis.io/download</w:t>
@@ -195,7 +195,7 @@
       <w:hyperlink r:id="rId9" w:history="1">
         <w:r>
           <w:rPr>
-            <w:rStyle w:val="Collegamentoipertestuale"/>
+            <w:rStyle w:val="Hyperlink"/>
             <w:lang w:val="en-US"/>
           </w:rPr>
           <w:t>https://github.com/MSOpenTech/redis/releases/tag/win-2.8.2104</w:t>
@@ -205,27 +205,66 @@
         <w:rPr>
           <w:lang w:val="en-US"/>
         </w:rPr>
-        <w:t xml:space="preserve"> for windows</w:t>
-      </w:r>
-      <w:bookmarkStart w:id="0" w:name="_GoBack"/>
-      <w:bookmarkEnd w:id="0"/>
-      <w:r>
-        <w:rPr>
-          <w:lang w:val="en-US"/>
-        </w:rPr>
-        <w:t>)</w:t>
-      </w:r>
-    </w:p>
-    <w:p>
-      <w:pPr>
-        <w:rPr>
-          <w:lang w:val="en-US"/>
-        </w:rPr>
-      </w:pPr>
-    </w:p>
-    <w:p>
-      <w:pPr>
-        <w:pStyle w:val="Titolo2"/>
+        <w:t xml:space="preserve"> for windows)</w:t>
+      </w:r>
+    </w:p>
+    <w:p>
+      <w:pPr>
+        <w:pStyle w:val="ListParagraph"/>
+        <w:numPr>
+          <w:ilvl w:val="0"/>
+          <w:numId w:val="1"/>
+        </w:numPr>
+        <w:rPr>
+          <w:lang w:val="en-US"/>
+        </w:rPr>
+      </w:pPr>
+      <w:r>
+        <w:rPr>
+          <w:lang w:val="en-US"/>
+        </w:rPr>
+        <w:t xml:space="preserve">Apache </w:t>
+      </w:r>
+      <w:proofErr w:type="spellStart"/>
+      <w:r>
+        <w:rPr>
+          <w:lang w:val="en-US"/>
+        </w:rPr>
+        <w:t>httpd</w:t>
+      </w:r>
+      <w:proofErr w:type="spellEnd"/>
+      <w:r>
+        <w:rPr>
+          <w:lang w:val="en-US"/>
+        </w:rPr>
+        <w:t xml:space="preserve"> installed (</w:t>
+      </w:r>
+      <w:hyperlink r:id="rId10" w:history="1">
+        <w:r>
+          <w:rPr>
+            <w:rStyle w:val="Hyperlink"/>
+            <w:lang w:val="en-US"/>
+          </w:rPr>
+          <w:t>http://www.apachelounge.com/download/</w:t>
+        </w:r>
+      </w:hyperlink>
+      <w:r>
+        <w:rPr>
+          <w:lang w:val="en-US"/>
+        </w:rPr>
+        <w:t xml:space="preserve"> for windows)</w:t>
+      </w:r>
+    </w:p>
+    <w:p>
+      <w:pPr>
+        <w:rPr>
+          <w:lang w:val="en-US"/>
+        </w:rPr>
+      </w:pPr>
+    </w:p>
+    <w:p>
+      <w:pPr>
+        <w:pStyle w:val="Heading2"/>
         <w:rPr>
           <w:lang w:val="en-US"/>
         </w:rPr>
@@ -239,7 +278,7 @@
     </w:p>
     <w:p>
       <w:pPr>
-        <w:pStyle w:val="Paragrafoelenco"/>
+        <w:pStyle w:val="ListParagraph"/>
         <w:numPr>
           <w:ilvl w:val="0"/>
           <w:numId w:val="2"/>
@@ -262,10 +301,10 @@
         </w:rPr>
         <w:t xml:space="preserve"> clone the repository </w:t>
       </w:r>
-      <w:hyperlink r:id="rId10" w:history="1">
+      <w:hyperlink r:id="rId11" w:history="1">
         <w:r>
           <w:rPr>
-            <w:rStyle w:val="Collegamentoipertestuale"/>
+            <w:rStyle w:val="Hyperlink"/>
             <w:lang w:val="en-US"/>
           </w:rPr>
           <w:t>git@atlante:deltalab/supersede.git</w:t>
@@ -280,7 +319,7 @@
     </w:p>
     <w:p>
       <w:pPr>
-        <w:pStyle w:val="Paragrafoelenco"/>
+        <w:pStyle w:val="ListParagraph"/>
         <w:numPr>
           <w:ilvl w:val="0"/>
           <w:numId w:val="2"/>
@@ -293,18 +332,72 @@
         <w:rPr>
           <w:lang w:val="en-US"/>
         </w:rPr>
-        <w:t>Navigate to ‘wp5</w:t>
-      </w:r>
-      <w:r>
-        <w:rPr>
-          <w:lang w:val="en-US"/>
-        </w:rPr>
-        <w:t>’ folder</w:t>
-      </w:r>
-    </w:p>
-    <w:p>
-      <w:pPr>
-        <w:pStyle w:val="Paragrafoelenco"/>
+        <w:t xml:space="preserve">Run </w:t>
+      </w:r>
+      <w:proofErr w:type="spellStart"/>
+      <w:r>
+        <w:rPr>
+          <w:lang w:val="en-US"/>
+        </w:rPr>
+        <w:t>run</w:t>
+      </w:r>
+      <w:proofErr w:type="spellEnd"/>
+      <w:r>
+        <w:rPr>
+          <w:lang w:val="en-US"/>
+        </w:rPr>
+        <w:t xml:space="preserve"> restore.cmd</w:t>
+      </w:r>
+      <w:r>
+        <w:rPr>
+          <w:lang w:val="en-US"/>
+        </w:rPr>
+        <w:t xml:space="preserve"> file</w:t>
+      </w:r>
+      <w:r>
+        <w:rPr>
+          <w:lang w:val="en-US"/>
+        </w:rPr>
+        <w:t xml:space="preserve"> from</w:t>
+      </w:r>
+      <w:r>
+        <w:rPr>
+          <w:lang w:val="en-US"/>
+        </w:rPr>
+        <w:t xml:space="preserve"> ‘</w:t>
+      </w:r>
+      <w:proofErr w:type="spellStart"/>
+      <w:r>
+        <w:rPr>
+          <w:lang w:val="en-US"/>
+        </w:rPr>
+        <w:t>conf</w:t>
+      </w:r>
+      <w:proofErr w:type="spellEnd"/>
+      <w:r>
+        <w:rPr>
+          <w:lang w:val="en-US"/>
+        </w:rPr>
+        <w:t>/</w:t>
+      </w:r>
+      <w:proofErr w:type="spellStart"/>
+      <w:r>
+        <w:rPr>
+          <w:lang w:val="en-US"/>
+        </w:rPr>
+        <w:t>postgreSql</w:t>
+      </w:r>
+      <w:proofErr w:type="spellEnd"/>
+      <w:r>
+        <w:rPr>
+          <w:lang w:val="en-US"/>
+        </w:rPr>
+        <w:t xml:space="preserve">’ </w:t>
+      </w:r>
+    </w:p>
+    <w:p>
+      <w:pPr>
+        <w:pStyle w:val="ListParagraph"/>
         <w:numPr>
           <w:ilvl w:val="0"/>
           <w:numId w:val="2"/>
@@ -317,32 +410,70 @@
         <w:rPr>
           <w:lang w:val="en-US"/>
         </w:rPr>
-        <w:t>Run in PostgreS</w:t>
-      </w:r>
-      <w:r>
-        <w:rPr>
-          <w:lang w:val="en-US"/>
-        </w:rPr>
-        <w:t>QL the file ‘setup/</w:t>
+        <w:t>Use ‘</w:t>
       </w:r>
       <w:proofErr w:type="spellStart"/>
       <w:r>
         <w:rPr>
           <w:lang w:val="en-US"/>
         </w:rPr>
-        <w:t>install.sql</w:t>
+        <w:t>conf</w:t>
       </w:r>
       <w:proofErr w:type="spellEnd"/>
       <w:r>
         <w:rPr>
           <w:lang w:val="en-US"/>
         </w:rPr>
-        <w:t xml:space="preserve">’ </w:t>
-      </w:r>
-    </w:p>
-    <w:p>
-      <w:pPr>
-        <w:pStyle w:val="Paragrafoelenco"/>
+        <w:t>\</w:t>
+      </w:r>
+      <w:proofErr w:type="spellStart"/>
+      <w:r>
+        <w:rPr>
+          <w:lang w:val="en-US"/>
+        </w:rPr>
+        <w:t>httpd</w:t>
+      </w:r>
+      <w:proofErr w:type="spellEnd"/>
+      <w:r>
+        <w:rPr>
+          <w:lang w:val="en-US"/>
+        </w:rPr>
+        <w:t>\</w:t>
+      </w:r>
+      <w:proofErr w:type="spellStart"/>
+      <w:r>
+        <w:rPr>
+          <w:lang w:val="en-US"/>
+        </w:rPr>
+        <w:t>httpd.conf</w:t>
+      </w:r>
+      <w:proofErr w:type="spellEnd"/>
+      <w:r>
+        <w:rPr>
+          <w:lang w:val="en-US"/>
+        </w:rPr>
+        <w:t xml:space="preserve">’ as Apache </w:t>
+      </w:r>
+      <w:proofErr w:type="spellStart"/>
+      <w:r>
+        <w:rPr>
+          <w:lang w:val="en-US"/>
+        </w:rPr>
+        <w:t>httpd</w:t>
+      </w:r>
+      <w:proofErr w:type="spellEnd"/>
+      <w:r>
+        <w:rPr>
+          <w:lang w:val="en-US"/>
+        </w:rPr>
+        <w:t xml:space="preserve"> configuration file</w:t>
+      </w:r>
+      <w:bookmarkStart w:id="0" w:name="_GoBack"/>
+      <w:bookmarkEnd w:id="0"/>
+    </w:p>
+    <w:p>
+      <w:pPr>
+        <w:pStyle w:val="ListParagraph"/>
         <w:numPr>
           <w:ilvl w:val="0"/>
           <w:numId w:val="2"/>
@@ -355,6 +486,30 @@
         <w:rPr>
           <w:lang w:val="en-US"/>
         </w:rPr>
+        <w:t>Navigate to ‘wp5</w:t>
+      </w:r>
+      <w:r>
+        <w:rPr>
+          <w:lang w:val="en-US"/>
+        </w:rPr>
+        <w:t xml:space="preserve">’ folder </w:t>
+      </w:r>
+    </w:p>
+    <w:p>
+      <w:pPr>
+        <w:pStyle w:val="ListParagraph"/>
+        <w:numPr>
+          <w:ilvl w:val="0"/>
+          <w:numId w:val="2"/>
+        </w:numPr>
+        <w:rPr>
+          <w:lang w:val="en-US"/>
+        </w:rPr>
+      </w:pPr>
+      <w:r>
+        <w:rPr>
+          <w:lang w:val="en-US"/>
+        </w:rPr>
         <w:t>Run ‘</w:t>
       </w:r>
       <w:proofErr w:type="spellStart"/>
@@ -393,7 +548,7 @@
     </w:p>
     <w:p>
       <w:pPr>
-        <w:pStyle w:val="Titolo2"/>
+        <w:pStyle w:val="Heading2"/>
         <w:rPr>
           <w:lang w:val="en-US"/>
         </w:rPr>
@@ -407,7 +562,7 @@
     </w:p>
     <w:p>
       <w:pPr>
-        <w:pStyle w:val="Paragrafoelenco"/>
+        <w:pStyle w:val="ListParagraph"/>
         <w:numPr>
           <w:ilvl w:val="0"/>
           <w:numId w:val="3"/>
@@ -422,10 +577,10 @@
         </w:rPr>
         <w:t>Recommended IDE is STS (</w:t>
       </w:r>
-      <w:hyperlink r:id="rId11" w:history="1">
+      <w:hyperlink r:id="rId12" w:history="1">
         <w:r>
           <w:rPr>
-            <w:rStyle w:val="Collegamentoipertestuale"/>
+            <w:rStyle w:val="Hyperlink"/>
             <w:lang w:val="en-US"/>
           </w:rPr>
           <w:t>https://spring.io/tools/sts/all</w:t>
@@ -440,7 +595,7 @@
     </w:p>
     <w:p>
       <w:pPr>
-        <w:pStyle w:val="Paragrafoelenco"/>
+        <w:pStyle w:val="ListParagraph"/>
         <w:numPr>
           <w:ilvl w:val="0"/>
           <w:numId w:val="3"/>
@@ -464,7 +619,7 @@
     </w:p>
     <w:p>
       <w:pPr>
-        <w:pStyle w:val="Paragrafoelenco"/>
+        <w:pStyle w:val="ListParagraph"/>
         <w:numPr>
           <w:ilvl w:val="0"/>
           <w:numId w:val="3"/>
@@ -496,7 +651,7 @@
     </w:p>
     <w:p>
       <w:pPr>
-        <w:pStyle w:val="Paragrafoelenco"/>
+        <w:pStyle w:val="ListParagraph"/>
         <w:numPr>
           <w:ilvl w:val="0"/>
           <w:numId w:val="3"/>
@@ -521,7 +676,7 @@
     </w:p>
     <w:p>
       <w:pPr>
-        <w:pStyle w:val="Titolo2"/>
+        <w:pStyle w:val="Heading2"/>
         <w:rPr>
           <w:lang w:val="en-US"/>
         </w:rPr>
@@ -535,7 +690,7 @@
     </w:p>
     <w:p>
       <w:pPr>
-        <w:pStyle w:val="Paragrafoelenco"/>
+        <w:pStyle w:val="ListParagraph"/>
         <w:numPr>
           <w:ilvl w:val="0"/>
           <w:numId w:val="3"/>
@@ -559,7 +714,7 @@
     </w:p>
     <w:p>
       <w:pPr>
-        <w:pStyle w:val="Paragrafoelenco"/>
+        <w:pStyle w:val="ListParagraph"/>
         <w:numPr>
           <w:ilvl w:val="0"/>
           <w:numId w:val="3"/>
@@ -591,7 +746,7 @@
     </w:p>
     <w:p>
       <w:pPr>
-        <w:pStyle w:val="Paragrafoelenco"/>
+        <w:pStyle w:val="ListParagraph"/>
         <w:numPr>
           <w:ilvl w:val="0"/>
           <w:numId w:val="3"/>
@@ -1488,15 +1643,15 @@
     <w:lsdException w:name="List Table 6 Colorful Accent 6" w:uiPriority="51"/>
     <w:lsdException w:name="List Table 7 Colorful Accent 6" w:uiPriority="52"/>
   </w:latentStyles>
-  <w:style w:type="paragraph" w:default="1" w:styleId="Normale">
+  <w:style w:type="paragraph" w:default="1" w:styleId="Normal">
     <w:name w:val="Normal"/>
     <w:qFormat/>
   </w:style>
-  <w:style w:type="paragraph" w:styleId="Titolo1">
+  <w:style w:type="paragraph" w:styleId="Heading1">
     <w:name w:val="heading 1"/>
-    <w:basedOn w:val="Normale"/>
-    <w:next w:val="Normale"/>
-    <w:link w:val="Titolo1Carattere"/>
+    <w:basedOn w:val="Normal"/>
+    <w:next w:val="Normal"/>
+    <w:link w:val="Heading1Char"/>
     <w:uiPriority w:val="9"/>
     <w:qFormat/>
     <w:rsid w:val="000500D2"/>
@@ -1513,11 +1668,11 @@
       <w:szCs w:val="32"/>
     </w:rPr>
   </w:style>
-  <w:style w:type="paragraph" w:styleId="Titolo2">
+  <w:style w:type="paragraph" w:styleId="Heading2">
     <w:name w:val="heading 2"/>
-    <w:basedOn w:val="Normale"/>
-    <w:next w:val="Normale"/>
-    <w:link w:val="Titolo2Carattere"/>
+    <w:basedOn w:val="Normal"/>
+    <w:next w:val="Normal"/>
+    <w:link w:val="Heading2Char"/>
     <w:uiPriority w:val="9"/>
     <w:unhideWhenUsed/>
     <w:qFormat/>
@@ -1535,13 +1690,13 @@
       <w:szCs w:val="26"/>
     </w:rPr>
   </w:style>
-  <w:style w:type="character" w:default="1" w:styleId="Carpredefinitoparagrafo">
+  <w:style w:type="character" w:default="1" w:styleId="DefaultParagraphFont">
     <w:name w:val="Default Paragraph Font"/>
     <w:uiPriority w:val="1"/>
     <w:semiHidden/>
     <w:unhideWhenUsed/>
   </w:style>
-  <w:style w:type="table" w:default="1" w:styleId="Tabellanormale">
+  <w:style w:type="table" w:default="1" w:styleId="TableNormal">
     <w:name w:val="Normal Table"/>
     <w:uiPriority w:val="99"/>
     <w:semiHidden/>
@@ -1556,16 +1711,16 @@
       </w:tblCellMar>
     </w:tblPr>
   </w:style>
-  <w:style w:type="numbering" w:default="1" w:styleId="Nessunelenco">
+  <w:style w:type="numbering" w:default="1" w:styleId="NoList">
     <w:name w:val="No List"/>
     <w:uiPriority w:val="99"/>
     <w:semiHidden/>
     <w:unhideWhenUsed/>
   </w:style>
-  <w:style w:type="character" w:customStyle="1" w:styleId="Titolo1Carattere">
-    <w:name w:val="Titolo 1 Carattere"/>
-    <w:basedOn w:val="Carpredefinitoparagrafo"/>
-    <w:link w:val="Titolo1"/>
+  <w:style w:type="character" w:customStyle="1" w:styleId="Heading1Char">
+    <w:name w:val="Heading 1 Char"/>
+    <w:basedOn w:val="DefaultParagraphFont"/>
+    <w:link w:val="Heading1"/>
     <w:uiPriority w:val="9"/>
     <w:rsid w:val="000500D2"/>
     <w:rPr>
@@ -1575,10 +1730,10 @@
       <w:szCs w:val="32"/>
     </w:rPr>
   </w:style>
-  <w:style w:type="character" w:customStyle="1" w:styleId="Titolo2Carattere">
-    <w:name w:val="Titolo 2 Carattere"/>
-    <w:basedOn w:val="Carpredefinitoparagrafo"/>
-    <w:link w:val="Titolo2"/>
+  <w:style w:type="character" w:customStyle="1" w:styleId="Heading2Char">
+    <w:name w:val="Heading 2 Char"/>
+    <w:basedOn w:val="DefaultParagraphFont"/>
+    <w:link w:val="Heading2"/>
     <w:uiPriority w:val="9"/>
     <w:rsid w:val="000500D2"/>
     <w:rPr>
@@ -1588,9 +1743,9 @@
       <w:szCs w:val="26"/>
     </w:rPr>
   </w:style>
-  <w:style w:type="paragraph" w:styleId="Paragrafoelenco">
+  <w:style w:type="paragraph" w:styleId="ListParagraph">
     <w:name w:val="List Paragraph"/>
-    <w:basedOn w:val="Normale"/>
+    <w:basedOn w:val="Normal"/>
     <w:uiPriority w:val="34"/>
     <w:qFormat/>
     <w:rsid w:val="000500D2"/>
@@ -1599,9 +1754,9 @@
       <w:contextualSpacing/>
     </w:pPr>
   </w:style>
-  <w:style w:type="character" w:styleId="Collegamentoipertestuale">
+  <w:style w:type="character" w:styleId="Hyperlink">
     <w:name w:val="Hyperlink"/>
-    <w:basedOn w:val="Carpredefinitoparagrafo"/>
+    <w:basedOn w:val="DefaultParagraphFont"/>
     <w:uiPriority w:val="99"/>
     <w:unhideWhenUsed/>
     <w:rsid w:val="000500D2"/>

</xml_diff>